<commit_message>
Updated waypoints and script to load 4 characters to staging spots on waypoints.
</commit_message>
<xml_diff>
--- a/Assets/GDDv0.0.0.docx
+++ b/Assets/GDDv0.0.0.docx
@@ -2927,7 +2927,7 @@
         <w:rPr>
           <w:noProof/>
         </w:rPr>
-        <w:t>February 19, 2016</w:t>
+        <w:t>February 23, 2016</w:t>
       </w:r>
       <w:r>
         <w:fldChar w:fldCharType="end"/>
@@ -2945,7 +2945,13 @@
     </w:p>
     <w:p>
       <w:r>
-        <w:t xml:space="preserve">This is a turn based RPG board game where up to 4 players can compete with one another to build up their </w:t>
+        <w:t>This is a turn based RPG board game where up to 4 players can compete</w:t>
+      </w:r>
+      <w:r>
+        <w:t xml:space="preserve"> and cooperate</w:t>
+      </w:r>
+      <w:r>
+        <w:t xml:space="preserve"> with one another to build up their </w:t>
       </w:r>
       <w:r>
         <w:t xml:space="preserve">towns, character, </w:t>
@@ -2953,28 +2959,26 @@
       <w:r>
         <w:t>and equipment.</w:t>
       </w:r>
-      <w:bookmarkStart w:id="5" w:name="_GoBack"/>
-      <w:bookmarkEnd w:id="5"/>
     </w:p>
     <w:p>
       <w:pPr>
         <w:pStyle w:val="Heading1"/>
       </w:pPr>
-      <w:bookmarkStart w:id="6" w:name="_Toc406373354"/>
+      <w:bookmarkStart w:id="5" w:name="_Toc406373354"/>
       <w:r>
         <w:t>Story</w:t>
       </w:r>
-      <w:bookmarkEnd w:id="6"/>
+      <w:bookmarkEnd w:id="5"/>
     </w:p>
     <w:p>
       <w:pPr>
         <w:pStyle w:val="Heading2"/>
       </w:pPr>
-      <w:bookmarkStart w:id="7" w:name="_Toc406373355"/>
+      <w:bookmarkStart w:id="6" w:name="_Toc406373355"/>
       <w:r>
         <w:t>Genre</w:t>
       </w:r>
-      <w:bookmarkEnd w:id="7"/>
+      <w:bookmarkEnd w:id="6"/>
     </w:p>
     <w:p>
       <w:r>
@@ -2985,26 +2989,26 @@
       <w:pPr>
         <w:pStyle w:val="Heading2"/>
       </w:pPr>
-      <w:bookmarkStart w:id="8" w:name="_Toc406373356"/>
+      <w:bookmarkStart w:id="7" w:name="_Toc406373356"/>
       <w:r>
         <w:t>Story Summary</w:t>
       </w:r>
-      <w:bookmarkEnd w:id="8"/>
-    </w:p>
-    <w:p>
-      <w:r>
-        <w:t>Stuff here</w:t>
+      <w:bookmarkEnd w:id="7"/>
+    </w:p>
+    <w:p>
+      <w:r>
+        <w:t xml:space="preserve">The game follows the story of </w:t>
       </w:r>
     </w:p>
     <w:p>
       <w:pPr>
         <w:pStyle w:val="Heading2"/>
       </w:pPr>
-      <w:bookmarkStart w:id="9" w:name="_Toc406373357"/>
+      <w:bookmarkStart w:id="8" w:name="_Toc406373357"/>
       <w:r>
         <w:t>Setting Description</w:t>
       </w:r>
-      <w:bookmarkEnd w:id="9"/>
+      <w:bookmarkEnd w:id="8"/>
     </w:p>
     <w:p>
       <w:r>
@@ -3015,21 +3019,21 @@
       <w:pPr>
         <w:pStyle w:val="Heading1"/>
       </w:pPr>
-      <w:bookmarkStart w:id="10" w:name="_Toc406373358"/>
+      <w:bookmarkStart w:id="9" w:name="_Toc406373358"/>
       <w:r>
         <w:t>Gameplay</w:t>
       </w:r>
-      <w:bookmarkEnd w:id="10"/>
+      <w:bookmarkEnd w:id="9"/>
     </w:p>
     <w:p>
       <w:pPr>
         <w:pStyle w:val="Heading2"/>
       </w:pPr>
-      <w:bookmarkStart w:id="11" w:name="_Toc406373359"/>
+      <w:bookmarkStart w:id="10" w:name="_Toc406373359"/>
       <w:r>
         <w:t>Overall Summary</w:t>
       </w:r>
-      <w:bookmarkEnd w:id="11"/>
+      <w:bookmarkEnd w:id="10"/>
     </w:p>
     <w:p>
       <w:r>
@@ -3040,11 +3044,11 @@
       <w:pPr>
         <w:pStyle w:val="Heading2"/>
       </w:pPr>
-      <w:bookmarkStart w:id="12" w:name="_Toc406373360"/>
+      <w:bookmarkStart w:id="11" w:name="_Toc406373360"/>
       <w:r>
         <w:t>Vertical Slice</w:t>
       </w:r>
-      <w:bookmarkEnd w:id="12"/>
+      <w:bookmarkEnd w:id="11"/>
     </w:p>
     <w:p>
       <w:r>
@@ -3055,11 +3059,11 @@
       <w:pPr>
         <w:pStyle w:val="Heading2"/>
       </w:pPr>
-      <w:bookmarkStart w:id="13" w:name="_Toc406373361"/>
+      <w:bookmarkStart w:id="12" w:name="_Toc406373361"/>
       <w:r>
         <w:t>Single Scenario Run-Through</w:t>
       </w:r>
-      <w:bookmarkEnd w:id="13"/>
+      <w:bookmarkEnd w:id="12"/>
     </w:p>
     <w:p>
       <w:r>
@@ -3070,11 +3074,11 @@
       <w:pPr>
         <w:pStyle w:val="Heading2"/>
       </w:pPr>
-      <w:bookmarkStart w:id="14" w:name="_Toc406373362"/>
+      <w:bookmarkStart w:id="13" w:name="_Toc406373362"/>
       <w:r>
         <w:t>Difficulty</w:t>
       </w:r>
-      <w:bookmarkEnd w:id="14"/>
+      <w:bookmarkEnd w:id="13"/>
     </w:p>
     <w:p>
       <w:r>
@@ -3085,22 +3089,22 @@
       <w:pPr>
         <w:pStyle w:val="Heading1"/>
       </w:pPr>
-      <w:bookmarkStart w:id="15" w:name="_Toc406373363"/>
+      <w:bookmarkStart w:id="14" w:name="_Toc406373363"/>
       <w:r>
         <w:lastRenderedPageBreak/>
         <w:t>Interface</w:t>
       </w:r>
-      <w:bookmarkEnd w:id="15"/>
+      <w:bookmarkEnd w:id="14"/>
     </w:p>
     <w:p>
       <w:pPr>
         <w:pStyle w:val="Heading2"/>
       </w:pPr>
-      <w:bookmarkStart w:id="16" w:name="_Toc406373364"/>
+      <w:bookmarkStart w:id="15" w:name="_Toc406373364"/>
       <w:r>
         <w:t>Camera</w:t>
       </w:r>
-      <w:bookmarkEnd w:id="16"/>
+      <w:bookmarkEnd w:id="15"/>
     </w:p>
     <w:p>
       <w:r>
@@ -3120,18 +3124,25 @@
       <w:pPr>
         <w:pStyle w:val="Heading2"/>
       </w:pPr>
-      <w:bookmarkStart w:id="17" w:name="_Toc406373365"/>
+      <w:bookmarkStart w:id="16" w:name="_Toc406373365"/>
       <w:r>
         <w:t>Control System</w:t>
       </w:r>
+      <w:bookmarkEnd w:id="16"/>
+    </w:p>
+    <w:p>
+      <w:proofErr w:type="spellStart"/>
+      <w:r>
+        <w:t>GamePad</w:t>
+      </w:r>
+      <w:proofErr w:type="spellEnd"/>
+      <w:r>
+        <w:t xml:space="preserve"> and </w:t>
+      </w:r>
+      <w:bookmarkStart w:id="17" w:name="_GoBack"/>
       <w:bookmarkEnd w:id="17"/>
-    </w:p>
-    <w:p>
-      <w:r>
-        <w:t>GamePad</w:t>
-      </w:r>
-      <w:r>
-        <w:t xml:space="preserve"> and vita controls</w:t>
+      <w:r>
+        <w:t>vita controls</w:t>
       </w:r>
     </w:p>
     <w:p>
@@ -4224,7 +4235,7 @@
 </file>
 
 <file path=customXml/itemProps2.xml><?xml version="1.0" encoding="utf-8"?>
-<ds:datastoreItem xmlns:ds="http://schemas.openxmlformats.org/officeDocument/2006/customXml" ds:itemID="{709CDE34-DB78-4F9E-B1C1-F0A5945F5A23}">
+<ds:datastoreItem xmlns:ds="http://schemas.openxmlformats.org/officeDocument/2006/customXml" ds:itemID="{DCA7C4F1-A6C9-43D3-883A-7F815A7287FA}">
   <ds:schemaRefs>
     <ds:schemaRef ds:uri="http://schemas.openxmlformats.org/officeDocument/2006/bibliography"/>
   </ds:schemaRefs>

</xml_diff>